<commit_message>
Se subio archivo errado de diseños de casos prueba corrige
</commit_message>
<xml_diff>
--- a/Documentos pruebas/Diseño casos de prueba.docx
+++ b/Documentos pruebas/Diseño casos de prueba.docx
@@ -1189,7 +1189,7 @@
               <w:rPr>
                 <w:rtl w:val="0"/>
               </w:rPr>
-              <w:t xml:space="preserve">Se debe mostrar “con tu cuenta Travelocity, el mundo està a tu alcance”. </w:t>
+              <w:t xml:space="preserve">Se debe mostrar “con tu cuenta Travelocity, el mundo está a tu alcance”. </w:t>
             </w:r>
           </w:p>
         </w:tc>
@@ -6392,6 +6392,1450 @@
         </w:rPr>
       </w:r>
     </w:p>
+    <w:tbl>
+      <w:tblPr>
+        <w:tblStyle w:val="Table7"/>
+        <w:tblW w:w="9029.0" w:type="dxa"/>
+        <w:jc w:val="left"/>
+        <w:tblInd w:w="100.0" w:type="pct"/>
+        <w:tblBorders>
+          <w:top w:color="000000" w:space="0" w:sz="8" w:val="single"/>
+          <w:left w:color="000000" w:space="0" w:sz="8" w:val="single"/>
+          <w:bottom w:color="000000" w:space="0" w:sz="8" w:val="single"/>
+          <w:right w:color="000000" w:space="0" w:sz="8" w:val="single"/>
+          <w:insideH w:color="000000" w:space="0" w:sz="8" w:val="single"/>
+          <w:insideV w:color="000000" w:space="0" w:sz="8" w:val="single"/>
+        </w:tblBorders>
+        <w:tblLayout w:type="fixed"/>
+        <w:tblLook w:val="0600"/>
+      </w:tblPr>
+      <w:tblGrid>
+        <w:gridCol w:w="4514.5"/>
+        <w:gridCol w:w="4514.5"/>
+        <w:tblGridChange w:id="0">
+          <w:tblGrid>
+            <w:gridCol w:w="4514.5"/>
+            <w:gridCol w:w="4514.5"/>
+          </w:tblGrid>
+        </w:tblGridChange>
+      </w:tblGrid>
+      <w:tr>
+        <w:trPr>
+          <w:cantSplit w:val="0"/>
+          <w:tblHeader w:val="0"/>
+        </w:trPr>
+        <w:tc>
+          <w:tcPr>
+            <w:shd w:fill="auto" w:val="clear"/>
+            <w:tcMar>
+              <w:top w:w="100.0" w:type="dxa"/>
+              <w:left w:w="100.0" w:type="dxa"/>
+              <w:bottom w:w="100.0" w:type="dxa"/>
+              <w:right w:w="100.0" w:type="dxa"/>
+            </w:tcMar>
+            <w:vAlign w:val="top"/>
+          </w:tcPr>
+          <w:p>
+            <w:pPr>
+              <w:widowControl w:val="0"/>
+              <w:spacing w:line="240" w:lineRule="auto"/>
+              <w:rPr>
+                <w:b w:val="1"/>
+              </w:rPr>
+            </w:pPr>
+            <w:r>
+              <w:rPr>
+                <w:b w:val="1"/>
+                <w:rtl w:val="0"/>
+              </w:rPr>
+              <w:t xml:space="preserve">Objetivo del caso de prueba</w:t>
+            </w:r>
+          </w:p>
+        </w:tc>
+        <w:tc>
+          <w:tcPr>
+            <w:shd w:fill="auto" w:val="clear"/>
+            <w:tcMar>
+              <w:top w:w="100.0" w:type="dxa"/>
+              <w:left w:w="100.0" w:type="dxa"/>
+              <w:bottom w:w="100.0" w:type="dxa"/>
+              <w:right w:w="100.0" w:type="dxa"/>
+            </w:tcMar>
+            <w:vAlign w:val="top"/>
+          </w:tcPr>
+          <w:p>
+            <w:pPr>
+              <w:widowControl w:val="0"/>
+              <w:spacing w:line="240" w:lineRule="auto"/>
+              <w:rPr/>
+            </w:pPr>
+            <w:r>
+              <w:rPr>
+                <w:rtl w:val="0"/>
+              </w:rPr>
+              <w:t xml:space="preserve">Multi ciudad</w:t>
+            </w:r>
+            <w:r>
+              <w:rPr>
+                <w:rtl w:val="0"/>
+              </w:rPr>
+            </w:r>
+          </w:p>
+        </w:tc>
+      </w:tr>
+      <w:tr>
+        <w:trPr>
+          <w:cantSplit w:val="0"/>
+          <w:tblHeader w:val="0"/>
+        </w:trPr>
+        <w:tc>
+          <w:tcPr>
+            <w:shd w:fill="auto" w:val="clear"/>
+            <w:tcMar>
+              <w:top w:w="100.0" w:type="dxa"/>
+              <w:left w:w="100.0" w:type="dxa"/>
+              <w:bottom w:w="100.0" w:type="dxa"/>
+              <w:right w:w="100.0" w:type="dxa"/>
+            </w:tcMar>
+            <w:vAlign w:val="top"/>
+          </w:tcPr>
+          <w:p>
+            <w:pPr>
+              <w:widowControl w:val="0"/>
+              <w:spacing w:line="240" w:lineRule="auto"/>
+              <w:rPr>
+                <w:b w:val="1"/>
+              </w:rPr>
+            </w:pPr>
+            <w:r>
+              <w:rPr>
+                <w:b w:val="1"/>
+                <w:rtl w:val="0"/>
+              </w:rPr>
+              <w:t xml:space="preserve">Identificador</w:t>
+            </w:r>
+          </w:p>
+        </w:tc>
+        <w:tc>
+          <w:tcPr>
+            <w:shd w:fill="auto" w:val="clear"/>
+            <w:tcMar>
+              <w:top w:w="100.0" w:type="dxa"/>
+              <w:left w:w="100.0" w:type="dxa"/>
+              <w:bottom w:w="100.0" w:type="dxa"/>
+              <w:right w:w="100.0" w:type="dxa"/>
+            </w:tcMar>
+            <w:vAlign w:val="top"/>
+          </w:tcPr>
+          <w:p>
+            <w:pPr>
+              <w:widowControl w:val="0"/>
+              <w:spacing w:line="240" w:lineRule="auto"/>
+              <w:rPr/>
+            </w:pPr>
+            <w:r>
+              <w:rPr>
+                <w:rtl w:val="0"/>
+              </w:rPr>
+              <w:t xml:space="preserve">CP_ 0006</w:t>
+            </w:r>
+          </w:p>
+        </w:tc>
+      </w:tr>
+      <w:tr>
+        <w:trPr>
+          <w:cantSplit w:val="0"/>
+          <w:tblHeader w:val="0"/>
+        </w:trPr>
+        <w:tc>
+          <w:tcPr>
+            <w:shd w:fill="auto" w:val="clear"/>
+            <w:tcMar>
+              <w:top w:w="100.0" w:type="dxa"/>
+              <w:left w:w="100.0" w:type="dxa"/>
+              <w:bottom w:w="100.0" w:type="dxa"/>
+              <w:right w:w="100.0" w:type="dxa"/>
+            </w:tcMar>
+            <w:vAlign w:val="top"/>
+          </w:tcPr>
+          <w:p>
+            <w:pPr>
+              <w:widowControl w:val="0"/>
+              <w:spacing w:line="240" w:lineRule="auto"/>
+              <w:rPr>
+                <w:b w:val="1"/>
+              </w:rPr>
+            </w:pPr>
+            <w:r>
+              <w:rPr>
+                <w:b w:val="1"/>
+                <w:rtl w:val="0"/>
+              </w:rPr>
+              <w:t xml:space="preserve">Nombre del caso </w:t>
+            </w:r>
+          </w:p>
+        </w:tc>
+        <w:tc>
+          <w:tcPr>
+            <w:shd w:fill="auto" w:val="clear"/>
+            <w:tcMar>
+              <w:top w:w="100.0" w:type="dxa"/>
+              <w:left w:w="100.0" w:type="dxa"/>
+              <w:bottom w:w="100.0" w:type="dxa"/>
+              <w:right w:w="100.0" w:type="dxa"/>
+            </w:tcMar>
+            <w:vAlign w:val="top"/>
+          </w:tcPr>
+          <w:p>
+            <w:pPr>
+              <w:widowControl w:val="0"/>
+              <w:spacing w:line="240" w:lineRule="auto"/>
+              <w:rPr>
+                <w:b w:val="1"/>
+              </w:rPr>
+            </w:pPr>
+            <w:r>
+              <w:rPr>
+                <w:b w:val="1"/>
+                <w:rtl w:val="0"/>
+              </w:rPr>
+              <w:t xml:space="preserve">Vuelo Multi Ciudad </w:t>
+            </w:r>
+          </w:p>
+        </w:tc>
+      </w:tr>
+      <w:tr>
+        <w:trPr>
+          <w:cantSplit w:val="0"/>
+          <w:tblHeader w:val="0"/>
+        </w:trPr>
+        <w:tc>
+          <w:tcPr>
+            <w:shd w:fill="auto" w:val="clear"/>
+            <w:tcMar>
+              <w:top w:w="100.0" w:type="dxa"/>
+              <w:left w:w="100.0" w:type="dxa"/>
+              <w:bottom w:w="100.0" w:type="dxa"/>
+              <w:right w:w="100.0" w:type="dxa"/>
+            </w:tcMar>
+            <w:vAlign w:val="top"/>
+          </w:tcPr>
+          <w:p>
+            <w:pPr>
+              <w:widowControl w:val="0"/>
+              <w:spacing w:line="240" w:lineRule="auto"/>
+              <w:rPr>
+                <w:b w:val="1"/>
+              </w:rPr>
+            </w:pPr>
+            <w:r>
+              <w:rPr>
+                <w:b w:val="1"/>
+                <w:rtl w:val="0"/>
+              </w:rPr>
+              <w:t xml:space="preserve">Precondiciones</w:t>
+            </w:r>
+          </w:p>
+        </w:tc>
+        <w:tc>
+          <w:tcPr>
+            <w:shd w:fill="auto" w:val="clear"/>
+            <w:tcMar>
+              <w:top w:w="100.0" w:type="dxa"/>
+              <w:left w:w="100.0" w:type="dxa"/>
+              <w:bottom w:w="100.0" w:type="dxa"/>
+              <w:right w:w="100.0" w:type="dxa"/>
+            </w:tcMar>
+            <w:vAlign w:val="top"/>
+          </w:tcPr>
+          <w:p>
+            <w:pPr>
+              <w:widowControl w:val="0"/>
+              <w:numPr>
+                <w:ilvl w:val="0"/>
+                <w:numId w:val="4"/>
+              </w:numPr>
+              <w:spacing w:line="240" w:lineRule="auto"/>
+              <w:ind w:left="720" w:hanging="360"/>
+            </w:pPr>
+            <w:r>
+              <w:rPr>
+                <w:rtl w:val="0"/>
+              </w:rPr>
+              <w:t xml:space="preserve">Acceso al portal</w:t>
+            </w:r>
+          </w:p>
+          <w:p>
+            <w:pPr>
+              <w:widowControl w:val="0"/>
+              <w:numPr>
+                <w:ilvl w:val="0"/>
+                <w:numId w:val="4"/>
+              </w:numPr>
+              <w:spacing w:line="240" w:lineRule="auto"/>
+              <w:ind w:left="720" w:hanging="360"/>
+            </w:pPr>
+            <w:r>
+              <w:rPr>
+                <w:rtl w:val="0"/>
+              </w:rPr>
+              <w:t xml:space="preserve">Logueo a la aplicación</w:t>
+            </w:r>
+          </w:p>
+        </w:tc>
+      </w:tr>
+      <w:tr>
+        <w:trPr>
+          <w:cantSplit w:val="0"/>
+          <w:tblHeader w:val="0"/>
+        </w:trPr>
+        <w:tc>
+          <w:tcPr>
+            <w:shd w:fill="auto" w:val="clear"/>
+            <w:tcMar>
+              <w:top w:w="100.0" w:type="dxa"/>
+              <w:left w:w="100.0" w:type="dxa"/>
+              <w:bottom w:w="100.0" w:type="dxa"/>
+              <w:right w:w="100.0" w:type="dxa"/>
+            </w:tcMar>
+            <w:vAlign w:val="top"/>
+          </w:tcPr>
+          <w:p>
+            <w:pPr>
+              <w:widowControl w:val="0"/>
+              <w:spacing w:line="240" w:lineRule="auto"/>
+              <w:rPr/>
+            </w:pPr>
+            <w:r>
+              <w:rPr>
+                <w:rtl w:val="0"/>
+              </w:rPr>
+              <w:t xml:space="preserve">Paso</w:t>
+            </w:r>
+          </w:p>
+        </w:tc>
+        <w:tc>
+          <w:tcPr>
+            <w:shd w:fill="auto" w:val="clear"/>
+            <w:tcMar>
+              <w:top w:w="100.0" w:type="dxa"/>
+              <w:left w:w="100.0" w:type="dxa"/>
+              <w:bottom w:w="100.0" w:type="dxa"/>
+              <w:right w:w="100.0" w:type="dxa"/>
+            </w:tcMar>
+            <w:vAlign w:val="top"/>
+          </w:tcPr>
+          <w:p>
+            <w:pPr>
+              <w:widowControl w:val="0"/>
+              <w:spacing w:line="240" w:lineRule="auto"/>
+              <w:rPr>
+                <w:b w:val="1"/>
+              </w:rPr>
+            </w:pPr>
+            <w:r>
+              <w:rPr>
+                <w:b w:val="1"/>
+                <w:rtl w:val="0"/>
+              </w:rPr>
+              <w:t xml:space="preserve">Resultado esperado</w:t>
+            </w:r>
+          </w:p>
+        </w:tc>
+      </w:tr>
+      <w:tr>
+        <w:trPr>
+          <w:cantSplit w:val="0"/>
+          <w:tblHeader w:val="0"/>
+        </w:trPr>
+        <w:tc>
+          <w:tcPr>
+            <w:shd w:fill="auto" w:val="clear"/>
+            <w:tcMar>
+              <w:top w:w="100.0" w:type="dxa"/>
+              <w:left w:w="100.0" w:type="dxa"/>
+              <w:bottom w:w="100.0" w:type="dxa"/>
+              <w:right w:w="100.0" w:type="dxa"/>
+            </w:tcMar>
+            <w:vAlign w:val="top"/>
+          </w:tcPr>
+          <w:p>
+            <w:pPr>
+              <w:widowControl w:val="0"/>
+              <w:numPr>
+                <w:ilvl w:val="0"/>
+                <w:numId w:val="7"/>
+              </w:numPr>
+              <w:spacing w:line="240" w:lineRule="auto"/>
+              <w:ind w:left="720" w:hanging="360"/>
+              <w:rPr>
+                <w:u w:val="none"/>
+              </w:rPr>
+            </w:pPr>
+            <w:r>
+              <w:rPr>
+                <w:rtl w:val="0"/>
+              </w:rPr>
+              <w:t xml:space="preserve"> Ingresar al portal </w:t>
+            </w:r>
+            <w:hyperlink r:id="rId11">
+              <w:r>
+                <w:rPr>
+                  <w:color w:val="1155cc"/>
+                  <w:u w:val="single"/>
+                  <w:rtl w:val="0"/>
+                </w:rPr>
+                <w:t xml:space="preserve">https://www.travelocity.com/</w:t>
+              </w:r>
+            </w:hyperlink>
+            <w:r>
+              <w:rPr>
+                <w:rtl w:val="0"/>
+              </w:rPr>
+              <w:tab/>
+            </w:r>
+          </w:p>
+        </w:tc>
+        <w:tc>
+          <w:tcPr>
+            <w:shd w:fill="auto" w:val="clear"/>
+            <w:tcMar>
+              <w:top w:w="100.0" w:type="dxa"/>
+              <w:left w:w="100.0" w:type="dxa"/>
+              <w:bottom w:w="100.0" w:type="dxa"/>
+              <w:right w:w="100.0" w:type="dxa"/>
+            </w:tcMar>
+            <w:vAlign w:val="top"/>
+          </w:tcPr>
+          <w:p>
+            <w:pPr>
+              <w:widowControl w:val="0"/>
+              <w:spacing w:line="240" w:lineRule="auto"/>
+              <w:rPr/>
+            </w:pPr>
+            <w:r>
+              <w:rPr>
+                <w:rtl w:val="0"/>
+              </w:rPr>
+              <w:t xml:space="preserve">Se visualiza menú de la página </w:t>
+            </w:r>
+          </w:p>
+        </w:tc>
+      </w:tr>
+      <w:tr>
+        <w:trPr>
+          <w:cantSplit w:val="0"/>
+          <w:tblHeader w:val="0"/>
+        </w:trPr>
+        <w:tc>
+          <w:tcPr>
+            <w:shd w:fill="auto" w:val="clear"/>
+            <w:tcMar>
+              <w:top w:w="100.0" w:type="dxa"/>
+              <w:left w:w="100.0" w:type="dxa"/>
+              <w:bottom w:w="100.0" w:type="dxa"/>
+              <w:right w:w="100.0" w:type="dxa"/>
+            </w:tcMar>
+            <w:vAlign w:val="top"/>
+          </w:tcPr>
+          <w:p>
+            <w:pPr>
+              <w:widowControl w:val="0"/>
+              <w:numPr>
+                <w:ilvl w:val="0"/>
+                <w:numId w:val="7"/>
+              </w:numPr>
+              <w:spacing w:line="240" w:lineRule="auto"/>
+              <w:ind w:left="720" w:hanging="360"/>
+              <w:rPr>
+                <w:u w:val="none"/>
+              </w:rPr>
+            </w:pPr>
+            <w:r>
+              <w:rPr>
+                <w:rtl w:val="0"/>
+              </w:rPr>
+              <w:t xml:space="preserve">Dar click en el ítem Sign In</w:t>
+            </w:r>
+          </w:p>
+        </w:tc>
+        <w:tc>
+          <w:tcPr>
+            <w:shd w:fill="auto" w:val="clear"/>
+            <w:tcMar>
+              <w:top w:w="100.0" w:type="dxa"/>
+              <w:left w:w="100.0" w:type="dxa"/>
+              <w:bottom w:w="100.0" w:type="dxa"/>
+              <w:right w:w="100.0" w:type="dxa"/>
+            </w:tcMar>
+            <w:vAlign w:val="top"/>
+          </w:tcPr>
+          <w:p>
+            <w:pPr>
+              <w:widowControl w:val="0"/>
+              <w:spacing w:line="240" w:lineRule="auto"/>
+              <w:rPr/>
+            </w:pPr>
+            <w:r>
+              <w:rPr>
+                <w:rtl w:val="0"/>
+              </w:rPr>
+              <w:t xml:space="preserve">Se despliega la opción de iniciar sesión  </w:t>
+            </w:r>
+          </w:p>
+        </w:tc>
+      </w:tr>
+      <w:tr>
+        <w:trPr>
+          <w:cantSplit w:val="0"/>
+          <w:tblHeader w:val="0"/>
+        </w:trPr>
+        <w:tc>
+          <w:tcPr>
+            <w:shd w:fill="auto" w:val="clear"/>
+            <w:tcMar>
+              <w:top w:w="100.0" w:type="dxa"/>
+              <w:left w:w="100.0" w:type="dxa"/>
+              <w:bottom w:w="100.0" w:type="dxa"/>
+              <w:right w:w="100.0" w:type="dxa"/>
+            </w:tcMar>
+            <w:vAlign w:val="top"/>
+          </w:tcPr>
+          <w:p>
+            <w:pPr>
+              <w:widowControl w:val="0"/>
+              <w:numPr>
+                <w:ilvl w:val="0"/>
+                <w:numId w:val="7"/>
+              </w:numPr>
+              <w:spacing w:line="240" w:lineRule="auto"/>
+              <w:ind w:left="720" w:hanging="360"/>
+              <w:rPr>
+                <w:u w:val="none"/>
+              </w:rPr>
+            </w:pPr>
+            <w:r>
+              <w:rPr>
+                <w:rtl w:val="0"/>
+              </w:rPr>
+              <w:t xml:space="preserve">Dar clic en iniciar sesión </w:t>
+            </w:r>
+          </w:p>
+        </w:tc>
+        <w:tc>
+          <w:tcPr>
+            <w:shd w:fill="auto" w:val="clear"/>
+            <w:tcMar>
+              <w:top w:w="100.0" w:type="dxa"/>
+              <w:left w:w="100.0" w:type="dxa"/>
+              <w:bottom w:w="100.0" w:type="dxa"/>
+              <w:right w:w="100.0" w:type="dxa"/>
+            </w:tcMar>
+            <w:vAlign w:val="top"/>
+          </w:tcPr>
+          <w:p>
+            <w:pPr>
+              <w:widowControl w:val="0"/>
+              <w:spacing w:line="240" w:lineRule="auto"/>
+              <w:rPr/>
+            </w:pPr>
+            <w:r>
+              <w:rPr>
+                <w:rtl w:val="0"/>
+              </w:rPr>
+              <w:t xml:space="preserve">Se despliega el formulario de inicio de sesión</w:t>
+            </w:r>
+          </w:p>
+        </w:tc>
+      </w:tr>
+      <w:tr>
+        <w:trPr>
+          <w:cantSplit w:val="0"/>
+          <w:tblHeader w:val="0"/>
+        </w:trPr>
+        <w:tc>
+          <w:tcPr>
+            <w:shd w:fill="auto" w:val="clear"/>
+            <w:tcMar>
+              <w:top w:w="100.0" w:type="dxa"/>
+              <w:left w:w="100.0" w:type="dxa"/>
+              <w:bottom w:w="100.0" w:type="dxa"/>
+              <w:right w:w="100.0" w:type="dxa"/>
+            </w:tcMar>
+            <w:vAlign w:val="top"/>
+          </w:tcPr>
+          <w:p>
+            <w:pPr>
+              <w:widowControl w:val="0"/>
+              <w:numPr>
+                <w:ilvl w:val="0"/>
+                <w:numId w:val="7"/>
+              </w:numPr>
+              <w:spacing w:line="240" w:lineRule="auto"/>
+              <w:ind w:left="720" w:hanging="360"/>
+              <w:rPr>
+                <w:u w:val="none"/>
+              </w:rPr>
+            </w:pPr>
+            <w:r>
+              <w:rPr>
+                <w:rtl w:val="0"/>
+              </w:rPr>
+              <w:t xml:space="preserve">Se lista los campos de usuario y contraseña para iniciar sesión </w:t>
+            </w:r>
+          </w:p>
+        </w:tc>
+        <w:tc>
+          <w:tcPr>
+            <w:shd w:fill="auto" w:val="clear"/>
+            <w:tcMar>
+              <w:top w:w="100.0" w:type="dxa"/>
+              <w:left w:w="100.0" w:type="dxa"/>
+              <w:bottom w:w="100.0" w:type="dxa"/>
+              <w:right w:w="100.0" w:type="dxa"/>
+            </w:tcMar>
+            <w:vAlign w:val="top"/>
+          </w:tcPr>
+          <w:p>
+            <w:pPr>
+              <w:widowControl w:val="0"/>
+              <w:spacing w:line="240" w:lineRule="auto"/>
+              <w:rPr/>
+            </w:pPr>
+            <w:r>
+              <w:rPr>
+                <w:rtl w:val="0"/>
+              </w:rPr>
+              <w:t xml:space="preserve">Se ingresan los campos obligatorios para inicio de sesión </w:t>
+            </w:r>
+          </w:p>
+        </w:tc>
+      </w:tr>
+      <w:tr>
+        <w:trPr>
+          <w:cantSplit w:val="0"/>
+          <w:tblHeader w:val="0"/>
+        </w:trPr>
+        <w:tc>
+          <w:tcPr>
+            <w:shd w:fill="auto" w:val="clear"/>
+            <w:tcMar>
+              <w:top w:w="100.0" w:type="dxa"/>
+              <w:left w:w="100.0" w:type="dxa"/>
+              <w:bottom w:w="100.0" w:type="dxa"/>
+              <w:right w:w="100.0" w:type="dxa"/>
+            </w:tcMar>
+            <w:vAlign w:val="top"/>
+          </w:tcPr>
+          <w:p>
+            <w:pPr>
+              <w:widowControl w:val="0"/>
+              <w:numPr>
+                <w:ilvl w:val="0"/>
+                <w:numId w:val="7"/>
+              </w:numPr>
+              <w:spacing w:line="240" w:lineRule="auto"/>
+              <w:ind w:left="720" w:hanging="360"/>
+              <w:rPr>
+                <w:u w:val="none"/>
+              </w:rPr>
+            </w:pPr>
+            <w:r>
+              <w:rPr>
+                <w:rtl w:val="0"/>
+              </w:rPr>
+              <w:t xml:space="preserve">Se da click al botón Sign in</w:t>
+            </w:r>
+          </w:p>
+        </w:tc>
+        <w:tc>
+          <w:tcPr>
+            <w:shd w:fill="auto" w:val="clear"/>
+            <w:tcMar>
+              <w:top w:w="100.0" w:type="dxa"/>
+              <w:left w:w="100.0" w:type="dxa"/>
+              <w:bottom w:w="100.0" w:type="dxa"/>
+              <w:right w:w="100.0" w:type="dxa"/>
+            </w:tcMar>
+            <w:vAlign w:val="top"/>
+          </w:tcPr>
+          <w:p>
+            <w:pPr>
+              <w:widowControl w:val="0"/>
+              <w:spacing w:line="240" w:lineRule="auto"/>
+              <w:rPr/>
+            </w:pPr>
+            <w:r>
+              <w:rPr>
+                <w:rtl w:val="0"/>
+              </w:rPr>
+              <w:t xml:space="preserve">Se debe mostrar el menú de inicio de la página con el nombre del usuario en la parte superior del menú. </w:t>
+            </w:r>
+          </w:p>
+        </w:tc>
+      </w:tr>
+      <w:tr>
+        <w:trPr>
+          <w:cantSplit w:val="0"/>
+          <w:tblHeader w:val="0"/>
+        </w:trPr>
+        <w:tc>
+          <w:tcPr>
+            <w:shd w:fill="auto" w:val="clear"/>
+            <w:tcMar>
+              <w:top w:w="100.0" w:type="dxa"/>
+              <w:left w:w="100.0" w:type="dxa"/>
+              <w:bottom w:w="100.0" w:type="dxa"/>
+              <w:right w:w="100.0" w:type="dxa"/>
+            </w:tcMar>
+            <w:vAlign w:val="top"/>
+          </w:tcPr>
+          <w:p>
+            <w:pPr>
+              <w:widowControl w:val="0"/>
+              <w:numPr>
+                <w:ilvl w:val="0"/>
+                <w:numId w:val="7"/>
+              </w:numPr>
+              <w:spacing w:line="240" w:lineRule="auto"/>
+              <w:ind w:left="720" w:hanging="360"/>
+              <w:rPr>
+                <w:u w:val="none"/>
+              </w:rPr>
+            </w:pPr>
+            <w:r>
+              <w:rPr>
+                <w:rtl w:val="0"/>
+              </w:rPr>
+              <w:t xml:space="preserve">Dar click en el botón vuelos</w:t>
+            </w:r>
+          </w:p>
+        </w:tc>
+        <w:tc>
+          <w:tcPr>
+            <w:shd w:fill="auto" w:val="clear"/>
+            <w:tcMar>
+              <w:top w:w="100.0" w:type="dxa"/>
+              <w:left w:w="100.0" w:type="dxa"/>
+              <w:bottom w:w="100.0" w:type="dxa"/>
+              <w:right w:w="100.0" w:type="dxa"/>
+            </w:tcMar>
+            <w:vAlign w:val="top"/>
+          </w:tcPr>
+          <w:p>
+            <w:pPr>
+              <w:widowControl w:val="0"/>
+              <w:spacing w:line="240" w:lineRule="auto"/>
+              <w:rPr/>
+            </w:pPr>
+            <w:r>
+              <w:rPr>
+                <w:rtl w:val="0"/>
+              </w:rPr>
+              <w:t xml:space="preserve">Se despliega el menú de búsqueda de vuelos</w:t>
+            </w:r>
+          </w:p>
+        </w:tc>
+      </w:tr>
+      <w:tr>
+        <w:trPr>
+          <w:cantSplit w:val="0"/>
+          <w:tblHeader w:val="0"/>
+        </w:trPr>
+        <w:tc>
+          <w:tcPr>
+            <w:shd w:fill="auto" w:val="clear"/>
+            <w:tcMar>
+              <w:top w:w="100.0" w:type="dxa"/>
+              <w:left w:w="100.0" w:type="dxa"/>
+              <w:bottom w:w="100.0" w:type="dxa"/>
+              <w:right w:w="100.0" w:type="dxa"/>
+            </w:tcMar>
+            <w:vAlign w:val="top"/>
+          </w:tcPr>
+          <w:p>
+            <w:pPr>
+              <w:widowControl w:val="0"/>
+              <w:numPr>
+                <w:ilvl w:val="0"/>
+                <w:numId w:val="7"/>
+              </w:numPr>
+              <w:spacing w:line="240" w:lineRule="auto"/>
+              <w:ind w:left="720" w:hanging="360"/>
+              <w:rPr>
+                <w:u w:val="none"/>
+              </w:rPr>
+            </w:pPr>
+            <w:r>
+              <w:rPr>
+                <w:rtl w:val="0"/>
+              </w:rPr>
+              <w:t xml:space="preserve">Seleccionamos el botón vuelo multi ciudad </w:t>
+            </w:r>
+          </w:p>
+        </w:tc>
+        <w:tc>
+          <w:tcPr>
+            <w:shd w:fill="auto" w:val="clear"/>
+            <w:tcMar>
+              <w:top w:w="100.0" w:type="dxa"/>
+              <w:left w:w="100.0" w:type="dxa"/>
+              <w:bottom w:w="100.0" w:type="dxa"/>
+              <w:right w:w="100.0" w:type="dxa"/>
+            </w:tcMar>
+            <w:vAlign w:val="top"/>
+          </w:tcPr>
+          <w:p>
+            <w:pPr>
+              <w:widowControl w:val="0"/>
+              <w:spacing w:line="240" w:lineRule="auto"/>
+              <w:rPr/>
+            </w:pPr>
+            <w:r>
+              <w:rPr>
+                <w:rtl w:val="0"/>
+              </w:rPr>
+              <w:t xml:space="preserve">Se habilitan la información de origen y destino de vuelos con fechas</w:t>
+            </w:r>
+          </w:p>
+        </w:tc>
+      </w:tr>
+      <w:tr>
+        <w:trPr>
+          <w:cantSplit w:val="0"/>
+          <w:tblHeader w:val="0"/>
+        </w:trPr>
+        <w:tc>
+          <w:tcPr>
+            <w:shd w:fill="auto" w:val="clear"/>
+            <w:tcMar>
+              <w:top w:w="100.0" w:type="dxa"/>
+              <w:left w:w="100.0" w:type="dxa"/>
+              <w:bottom w:w="100.0" w:type="dxa"/>
+              <w:right w:w="100.0" w:type="dxa"/>
+            </w:tcMar>
+            <w:vAlign w:val="top"/>
+          </w:tcPr>
+          <w:p>
+            <w:pPr>
+              <w:widowControl w:val="0"/>
+              <w:numPr>
+                <w:ilvl w:val="0"/>
+                <w:numId w:val="7"/>
+              </w:numPr>
+              <w:spacing w:line="240" w:lineRule="auto"/>
+              <w:ind w:left="720" w:hanging="360"/>
+              <w:rPr>
+                <w:u w:val="none"/>
+              </w:rPr>
+            </w:pPr>
+            <w:r>
+              <w:rPr>
+                <w:rtl w:val="0"/>
+              </w:rPr>
+              <w:t xml:space="preserve">Ingresamos la información requerida </w:t>
+            </w:r>
+          </w:p>
+        </w:tc>
+        <w:tc>
+          <w:tcPr>
+            <w:shd w:fill="auto" w:val="clear"/>
+            <w:tcMar>
+              <w:top w:w="100.0" w:type="dxa"/>
+              <w:left w:w="100.0" w:type="dxa"/>
+              <w:bottom w:w="100.0" w:type="dxa"/>
+              <w:right w:w="100.0" w:type="dxa"/>
+            </w:tcMar>
+            <w:vAlign w:val="top"/>
+          </w:tcPr>
+          <w:p>
+            <w:pPr>
+              <w:widowControl w:val="0"/>
+              <w:spacing w:line="240" w:lineRule="auto"/>
+              <w:rPr/>
+            </w:pPr>
+            <w:r>
+              <w:rPr>
+                <w:rtl w:val="0"/>
+              </w:rPr>
+              <w:t xml:space="preserve">ingresamos informaciòn de origen y destino de vuelo 1 , y vuelo 2 por defecto toma el destino y da opciòn para ir a otro vuelo</w:t>
+            </w:r>
+          </w:p>
+        </w:tc>
+      </w:tr>
+      <w:tr>
+        <w:trPr>
+          <w:cantSplit w:val="0"/>
+          <w:tblHeader w:val="0"/>
+        </w:trPr>
+        <w:tc>
+          <w:tcPr>
+            <w:shd w:fill="auto" w:val="clear"/>
+            <w:tcMar>
+              <w:top w:w="100.0" w:type="dxa"/>
+              <w:left w:w="100.0" w:type="dxa"/>
+              <w:bottom w:w="100.0" w:type="dxa"/>
+              <w:right w:w="100.0" w:type="dxa"/>
+            </w:tcMar>
+            <w:vAlign w:val="top"/>
+          </w:tcPr>
+          <w:p>
+            <w:pPr>
+              <w:widowControl w:val="0"/>
+              <w:numPr>
+                <w:ilvl w:val="0"/>
+                <w:numId w:val="7"/>
+              </w:numPr>
+              <w:spacing w:line="240" w:lineRule="auto"/>
+              <w:ind w:left="720" w:hanging="360"/>
+              <w:rPr>
+                <w:u w:val="none"/>
+              </w:rPr>
+            </w:pPr>
+            <w:r>
+              <w:rPr>
+                <w:rtl w:val="0"/>
+              </w:rPr>
+              <w:t xml:space="preserve">Dar click en el botón de búsqueda</w:t>
+            </w:r>
+          </w:p>
+        </w:tc>
+        <w:tc>
+          <w:tcPr>
+            <w:shd w:fill="auto" w:val="clear"/>
+            <w:tcMar>
+              <w:top w:w="100.0" w:type="dxa"/>
+              <w:left w:w="100.0" w:type="dxa"/>
+              <w:bottom w:w="100.0" w:type="dxa"/>
+              <w:right w:w="100.0" w:type="dxa"/>
+            </w:tcMar>
+            <w:vAlign w:val="top"/>
+          </w:tcPr>
+          <w:p>
+            <w:pPr>
+              <w:widowControl w:val="0"/>
+              <w:spacing w:line="240" w:lineRule="auto"/>
+              <w:rPr/>
+            </w:pPr>
+            <w:r>
+              <w:rPr>
+                <w:rtl w:val="0"/>
+              </w:rPr>
+              <w:t xml:space="preserve">se listan los vuelos de acuerdo a la flexibilidad de selección vuelos de salida</w:t>
+            </w:r>
+          </w:p>
+        </w:tc>
+      </w:tr>
+      <w:tr>
+        <w:trPr>
+          <w:cantSplit w:val="0"/>
+          <w:tblHeader w:val="0"/>
+        </w:trPr>
+        <w:tc>
+          <w:tcPr>
+            <w:shd w:fill="auto" w:val="clear"/>
+            <w:tcMar>
+              <w:top w:w="100.0" w:type="dxa"/>
+              <w:left w:w="100.0" w:type="dxa"/>
+              <w:bottom w:w="100.0" w:type="dxa"/>
+              <w:right w:w="100.0" w:type="dxa"/>
+            </w:tcMar>
+            <w:vAlign w:val="top"/>
+          </w:tcPr>
+          <w:p>
+            <w:pPr>
+              <w:widowControl w:val="0"/>
+              <w:numPr>
+                <w:ilvl w:val="0"/>
+                <w:numId w:val="7"/>
+              </w:numPr>
+              <w:spacing w:line="240" w:lineRule="auto"/>
+              <w:ind w:left="720" w:hanging="360"/>
+            </w:pPr>
+            <w:r>
+              <w:rPr>
+                <w:rtl w:val="0"/>
+              </w:rPr>
+              <w:t xml:space="preserve">Seleccionados en el botón ordenar según la preferencia(Precio más bajo, precio más alto,Duración más corta o larga,Salida más temprano o último, llegada temprana o último.)</w:t>
+            </w:r>
+          </w:p>
+        </w:tc>
+        <w:tc>
+          <w:tcPr>
+            <w:shd w:fill="auto" w:val="clear"/>
+            <w:tcMar>
+              <w:top w:w="100.0" w:type="dxa"/>
+              <w:left w:w="100.0" w:type="dxa"/>
+              <w:bottom w:w="100.0" w:type="dxa"/>
+              <w:right w:w="100.0" w:type="dxa"/>
+            </w:tcMar>
+            <w:vAlign w:val="top"/>
+          </w:tcPr>
+          <w:p>
+            <w:pPr>
+              <w:widowControl w:val="0"/>
+              <w:spacing w:line="240" w:lineRule="auto"/>
+              <w:rPr/>
+            </w:pPr>
+            <w:r>
+              <w:rPr>
+                <w:rtl w:val="0"/>
+              </w:rPr>
+              <w:t xml:space="preserve">Seleccionamos el vuelo de acuerdo a la necesidad del cliente, este caso de prueba se replica para cada casuística en los filtros de archivo.</w:t>
+            </w:r>
+          </w:p>
+        </w:tc>
+      </w:tr>
+      <w:tr>
+        <w:trPr>
+          <w:cantSplit w:val="0"/>
+          <w:tblHeader w:val="0"/>
+        </w:trPr>
+        <w:tc>
+          <w:tcPr>
+            <w:shd w:fill="auto" w:val="clear"/>
+            <w:tcMar>
+              <w:top w:w="100.0" w:type="dxa"/>
+              <w:left w:w="100.0" w:type="dxa"/>
+              <w:bottom w:w="100.0" w:type="dxa"/>
+              <w:right w:w="100.0" w:type="dxa"/>
+            </w:tcMar>
+            <w:vAlign w:val="top"/>
+          </w:tcPr>
+          <w:p>
+            <w:pPr>
+              <w:widowControl w:val="0"/>
+              <w:numPr>
+                <w:ilvl w:val="0"/>
+                <w:numId w:val="7"/>
+              </w:numPr>
+              <w:spacing w:line="240" w:lineRule="auto"/>
+              <w:ind w:left="720" w:hanging="360"/>
+              <w:rPr>
+                <w:u w:val="none"/>
+              </w:rPr>
+            </w:pPr>
+            <w:r>
+              <w:rPr>
+                <w:rtl w:val="0"/>
+              </w:rPr>
+              <w:t xml:space="preserve">Se despliega en el menú lateral derecho del vuelo 1</w:t>
+            </w:r>
+          </w:p>
+        </w:tc>
+        <w:tc>
+          <w:tcPr>
+            <w:shd w:fill="auto" w:val="clear"/>
+            <w:tcMar>
+              <w:top w:w="100.0" w:type="dxa"/>
+              <w:left w:w="100.0" w:type="dxa"/>
+              <w:bottom w:w="100.0" w:type="dxa"/>
+              <w:right w:w="100.0" w:type="dxa"/>
+            </w:tcMar>
+            <w:vAlign w:val="top"/>
+          </w:tcPr>
+          <w:p>
+            <w:pPr>
+              <w:widowControl w:val="0"/>
+              <w:spacing w:line="240" w:lineRule="auto"/>
+              <w:rPr/>
+            </w:pPr>
+            <w:r>
+              <w:rPr>
+                <w:rtl w:val="0"/>
+              </w:rPr>
+              <w:t xml:space="preserve">Se muestra la información en detalle de múltiple destino, en este caso el destino del vuelo 1</w:t>
+            </w:r>
+          </w:p>
+        </w:tc>
+      </w:tr>
+      <w:tr>
+        <w:trPr>
+          <w:cantSplit w:val="0"/>
+          <w:tblHeader w:val="0"/>
+        </w:trPr>
+        <w:tc>
+          <w:tcPr>
+            <w:shd w:fill="auto" w:val="clear"/>
+            <w:tcMar>
+              <w:top w:w="100.0" w:type="dxa"/>
+              <w:left w:w="100.0" w:type="dxa"/>
+              <w:bottom w:w="100.0" w:type="dxa"/>
+              <w:right w:w="100.0" w:type="dxa"/>
+            </w:tcMar>
+            <w:vAlign w:val="top"/>
+          </w:tcPr>
+          <w:p>
+            <w:pPr>
+              <w:widowControl w:val="0"/>
+              <w:numPr>
+                <w:ilvl w:val="0"/>
+                <w:numId w:val="7"/>
+              </w:numPr>
+              <w:spacing w:line="240" w:lineRule="auto"/>
+              <w:ind w:left="720" w:hanging="360"/>
+            </w:pPr>
+            <w:r>
+              <w:rPr>
+                <w:rtl w:val="0"/>
+              </w:rPr>
+              <w:t xml:space="preserve">Dar click en el botón Seleccionar</w:t>
+            </w:r>
+          </w:p>
+        </w:tc>
+        <w:tc>
+          <w:tcPr>
+            <w:shd w:fill="auto" w:val="clear"/>
+            <w:tcMar>
+              <w:top w:w="100.0" w:type="dxa"/>
+              <w:left w:w="100.0" w:type="dxa"/>
+              <w:bottom w:w="100.0" w:type="dxa"/>
+              <w:right w:w="100.0" w:type="dxa"/>
+            </w:tcMar>
+            <w:vAlign w:val="top"/>
+          </w:tcPr>
+          <w:p>
+            <w:pPr>
+              <w:widowControl w:val="0"/>
+              <w:spacing w:line="240" w:lineRule="auto"/>
+              <w:rPr/>
+            </w:pPr>
+            <w:r>
+              <w:rPr>
+                <w:rtl w:val="0"/>
+              </w:rPr>
+              <w:t xml:space="preserve">Se listan los vuelos de regreso, correspondiente a vuelo 2</w:t>
+            </w:r>
+          </w:p>
+        </w:tc>
+      </w:tr>
+      <w:tr>
+        <w:trPr>
+          <w:cantSplit w:val="0"/>
+          <w:tblHeader w:val="0"/>
+        </w:trPr>
+        <w:tc>
+          <w:tcPr>
+            <w:shd w:fill="auto" w:val="clear"/>
+            <w:tcMar>
+              <w:top w:w="100.0" w:type="dxa"/>
+              <w:left w:w="100.0" w:type="dxa"/>
+              <w:bottom w:w="100.0" w:type="dxa"/>
+              <w:right w:w="100.0" w:type="dxa"/>
+            </w:tcMar>
+            <w:vAlign w:val="top"/>
+          </w:tcPr>
+          <w:p>
+            <w:pPr>
+              <w:widowControl w:val="0"/>
+              <w:numPr>
+                <w:ilvl w:val="0"/>
+                <w:numId w:val="7"/>
+              </w:numPr>
+              <w:spacing w:line="240" w:lineRule="auto"/>
+              <w:ind w:left="720" w:hanging="360"/>
+              <w:rPr>
+                <w:u w:val="none"/>
+              </w:rPr>
+            </w:pPr>
+            <w:r>
+              <w:rPr>
+                <w:rtl w:val="0"/>
+              </w:rPr>
+              <w:t xml:space="preserve">Seleccionados en el botón ordenar según la preferencia(Precio más bajo, precio más alto,Duración más corta o larga,Salida más temprano o último, llegada temprana o último.)</w:t>
+            </w:r>
+          </w:p>
+        </w:tc>
+        <w:tc>
+          <w:tcPr>
+            <w:shd w:fill="auto" w:val="clear"/>
+            <w:tcMar>
+              <w:top w:w="100.0" w:type="dxa"/>
+              <w:left w:w="100.0" w:type="dxa"/>
+              <w:bottom w:w="100.0" w:type="dxa"/>
+              <w:right w:w="100.0" w:type="dxa"/>
+            </w:tcMar>
+            <w:vAlign w:val="top"/>
+          </w:tcPr>
+          <w:p>
+            <w:pPr>
+              <w:widowControl w:val="0"/>
+              <w:spacing w:line="240" w:lineRule="auto"/>
+              <w:rPr/>
+            </w:pPr>
+            <w:r>
+              <w:rPr>
+                <w:rtl w:val="0"/>
+              </w:rPr>
+              <w:t xml:space="preserve">Seleccionamos el vuelo de acuerdo a la necesidad del cliente, este caso de prueba se replica para cada casuística en los filtros de archivo.</w:t>
+            </w:r>
+          </w:p>
+        </w:tc>
+      </w:tr>
+      <w:tr>
+        <w:trPr>
+          <w:cantSplit w:val="0"/>
+          <w:tblHeader w:val="0"/>
+        </w:trPr>
+        <w:tc>
+          <w:tcPr>
+            <w:shd w:fill="auto" w:val="clear"/>
+            <w:tcMar>
+              <w:top w:w="100.0" w:type="dxa"/>
+              <w:left w:w="100.0" w:type="dxa"/>
+              <w:bottom w:w="100.0" w:type="dxa"/>
+              <w:right w:w="100.0" w:type="dxa"/>
+            </w:tcMar>
+            <w:vAlign w:val="top"/>
+          </w:tcPr>
+          <w:p>
+            <w:pPr>
+              <w:widowControl w:val="0"/>
+              <w:numPr>
+                <w:ilvl w:val="0"/>
+                <w:numId w:val="7"/>
+              </w:numPr>
+              <w:spacing w:line="240" w:lineRule="auto"/>
+              <w:ind w:left="720" w:hanging="360"/>
+              <w:rPr>
+                <w:u w:val="none"/>
+              </w:rPr>
+            </w:pPr>
+            <w:r>
+              <w:rPr>
+                <w:rtl w:val="0"/>
+              </w:rPr>
+              <w:t xml:space="preserve">Se despliega en el menú lateral derecho del vuelo de regreso</w:t>
+              <w:tab/>
+            </w:r>
+          </w:p>
+        </w:tc>
+        <w:tc>
+          <w:tcPr>
+            <w:shd w:fill="auto" w:val="clear"/>
+            <w:tcMar>
+              <w:top w:w="100.0" w:type="dxa"/>
+              <w:left w:w="100.0" w:type="dxa"/>
+              <w:bottom w:w="100.0" w:type="dxa"/>
+              <w:right w:w="100.0" w:type="dxa"/>
+            </w:tcMar>
+            <w:vAlign w:val="top"/>
+          </w:tcPr>
+          <w:p>
+            <w:pPr>
+              <w:widowControl w:val="0"/>
+              <w:spacing w:line="240" w:lineRule="auto"/>
+              <w:rPr/>
+            </w:pPr>
+            <w:r>
+              <w:rPr>
+                <w:rtl w:val="0"/>
+              </w:rPr>
+              <w:t xml:space="preserve">Se muestra la información en detalle del vuelo de regreso, vuelo 2</w:t>
+            </w:r>
+          </w:p>
+        </w:tc>
+      </w:tr>
+      <w:tr>
+        <w:trPr>
+          <w:cantSplit w:val="0"/>
+          <w:tblHeader w:val="0"/>
+        </w:trPr>
+        <w:tc>
+          <w:tcPr>
+            <w:shd w:fill="auto" w:val="clear"/>
+            <w:tcMar>
+              <w:top w:w="100.0" w:type="dxa"/>
+              <w:left w:w="100.0" w:type="dxa"/>
+              <w:bottom w:w="100.0" w:type="dxa"/>
+              <w:right w:w="100.0" w:type="dxa"/>
+            </w:tcMar>
+            <w:vAlign w:val="top"/>
+          </w:tcPr>
+          <w:p>
+            <w:pPr>
+              <w:widowControl w:val="0"/>
+              <w:numPr>
+                <w:ilvl w:val="0"/>
+                <w:numId w:val="7"/>
+              </w:numPr>
+              <w:spacing w:line="240" w:lineRule="auto"/>
+              <w:ind w:left="720" w:hanging="360"/>
+              <w:rPr>
+                <w:u w:val="none"/>
+              </w:rPr>
+            </w:pPr>
+            <w:r>
+              <w:rPr>
+                <w:rtl w:val="0"/>
+              </w:rPr>
+              <w:t xml:space="preserve">Dar click en el botón Seleccionar</w:t>
+            </w:r>
+          </w:p>
+        </w:tc>
+        <w:tc>
+          <w:tcPr>
+            <w:shd w:fill="auto" w:val="clear"/>
+            <w:tcMar>
+              <w:top w:w="100.0" w:type="dxa"/>
+              <w:left w:w="100.0" w:type="dxa"/>
+              <w:bottom w:w="100.0" w:type="dxa"/>
+              <w:right w:w="100.0" w:type="dxa"/>
+            </w:tcMar>
+            <w:vAlign w:val="top"/>
+          </w:tcPr>
+          <w:p>
+            <w:pPr>
+              <w:widowControl w:val="0"/>
+              <w:spacing w:line="240" w:lineRule="auto"/>
+              <w:rPr/>
+            </w:pPr>
+            <w:r>
+              <w:rPr>
+                <w:rtl w:val="0"/>
+              </w:rPr>
+              <w:t xml:space="preserve">Se lista la información del vuelo en detalle</w:t>
+            </w:r>
+          </w:p>
+        </w:tc>
+      </w:tr>
+      <w:tr>
+        <w:trPr>
+          <w:cantSplit w:val="0"/>
+          <w:tblHeader w:val="0"/>
+        </w:trPr>
+        <w:tc>
+          <w:tcPr>
+            <w:shd w:fill="auto" w:val="clear"/>
+            <w:tcMar>
+              <w:top w:w="100.0" w:type="dxa"/>
+              <w:left w:w="100.0" w:type="dxa"/>
+              <w:bottom w:w="100.0" w:type="dxa"/>
+              <w:right w:w="100.0" w:type="dxa"/>
+            </w:tcMar>
+            <w:vAlign w:val="top"/>
+          </w:tcPr>
+          <w:p>
+            <w:pPr>
+              <w:widowControl w:val="0"/>
+              <w:numPr>
+                <w:ilvl w:val="0"/>
+                <w:numId w:val="7"/>
+              </w:numPr>
+              <w:spacing w:line="240" w:lineRule="auto"/>
+              <w:ind w:left="720" w:hanging="360"/>
+              <w:rPr>
+                <w:u w:val="none"/>
+              </w:rPr>
+            </w:pPr>
+            <w:r>
+              <w:rPr>
+                <w:rtl w:val="0"/>
+              </w:rPr>
+              <w:t xml:space="preserve">Dar click en el botón verificar </w:t>
+            </w:r>
+          </w:p>
+        </w:tc>
+        <w:tc>
+          <w:tcPr>
+            <w:shd w:fill="auto" w:val="clear"/>
+            <w:tcMar>
+              <w:top w:w="100.0" w:type="dxa"/>
+              <w:left w:w="100.0" w:type="dxa"/>
+              <w:bottom w:w="100.0" w:type="dxa"/>
+              <w:right w:w="100.0" w:type="dxa"/>
+            </w:tcMar>
+            <w:vAlign w:val="top"/>
+          </w:tcPr>
+          <w:p>
+            <w:pPr>
+              <w:widowControl w:val="0"/>
+              <w:spacing w:line="240" w:lineRule="auto"/>
+              <w:rPr/>
+            </w:pPr>
+            <w:r>
+              <w:rPr>
+                <w:rtl w:val="0"/>
+              </w:rPr>
+              <w:t xml:space="preserve">Se lista información obligatoria para realizar la compra </w:t>
+            </w:r>
+          </w:p>
+        </w:tc>
+      </w:tr>
+      <w:tr>
+        <w:trPr>
+          <w:cantSplit w:val="0"/>
+          <w:tblHeader w:val="0"/>
+        </w:trPr>
+        <w:tc>
+          <w:tcPr>
+            <w:shd w:fill="auto" w:val="clear"/>
+            <w:tcMar>
+              <w:top w:w="100.0" w:type="dxa"/>
+              <w:left w:w="100.0" w:type="dxa"/>
+              <w:bottom w:w="100.0" w:type="dxa"/>
+              <w:right w:w="100.0" w:type="dxa"/>
+            </w:tcMar>
+            <w:vAlign w:val="top"/>
+          </w:tcPr>
+          <w:p>
+            <w:pPr>
+              <w:widowControl w:val="0"/>
+              <w:numPr>
+                <w:ilvl w:val="0"/>
+                <w:numId w:val="7"/>
+              </w:numPr>
+              <w:spacing w:line="240" w:lineRule="auto"/>
+              <w:ind w:left="720" w:hanging="360"/>
+              <w:rPr>
+                <w:u w:val="none"/>
+              </w:rPr>
+            </w:pPr>
+            <w:r>
+              <w:rPr>
+                <w:rtl w:val="0"/>
+              </w:rPr>
+              <w:t xml:space="preserve">Dar click en el botón reserva completa</w:t>
+            </w:r>
+          </w:p>
+        </w:tc>
+        <w:tc>
+          <w:tcPr>
+            <w:shd w:fill="auto" w:val="clear"/>
+            <w:tcMar>
+              <w:top w:w="100.0" w:type="dxa"/>
+              <w:left w:w="100.0" w:type="dxa"/>
+              <w:bottom w:w="100.0" w:type="dxa"/>
+              <w:right w:w="100.0" w:type="dxa"/>
+            </w:tcMar>
+            <w:vAlign w:val="top"/>
+          </w:tcPr>
+          <w:p>
+            <w:pPr>
+              <w:widowControl w:val="0"/>
+              <w:spacing w:line="240" w:lineRule="auto"/>
+              <w:rPr/>
+            </w:pPr>
+            <w:r>
+              <w:rPr>
+                <w:rtl w:val="0"/>
+              </w:rPr>
+              <w:t xml:space="preserve">el sistema nos indica que se está reservando el vuelo.</w:t>
+            </w:r>
+          </w:p>
+        </w:tc>
+      </w:tr>
+    </w:tbl>
+    <w:p>
+      <w:pPr>
+        <w:rPr/>
+      </w:pPr>
+      <w:r>
+        <w:rPr>
+          <w:rtl w:val="0"/>
+        </w:rPr>
+      </w:r>
+    </w:p>
     <w:sectPr>
       <w:pgSz w:h="16834" w:w="11909" w:orient="portrait"/>
       <w:pgMar w:bottom="1440" w:top="1440" w:left="1440" w:right="1440" w:header="720" w:footer="720"/>
@@ -6954,6 +8398,116 @@
     </w:lvl>
   </w:abstractNum>
   <w:abstractNum w:abstractNumId="6">
+    <w:lvl w:ilvl="0">
+      <w:start w:val="1"/>
+      <w:numFmt w:val="decimal"/>
+      <w:lvlText w:val="%1)"/>
+      <w:lvlJc w:val="left"/>
+      <w:pPr>
+        <w:ind w:left="720" w:hanging="360"/>
+      </w:pPr>
+      <w:rPr>
+        <w:u w:val="none"/>
+      </w:rPr>
+    </w:lvl>
+    <w:lvl w:ilvl="1">
+      <w:start w:val="1"/>
+      <w:numFmt w:val="lowerLetter"/>
+      <w:lvlText w:val="%2)"/>
+      <w:lvlJc w:val="left"/>
+      <w:pPr>
+        <w:ind w:left="1440" w:hanging="360"/>
+      </w:pPr>
+      <w:rPr>
+        <w:u w:val="none"/>
+      </w:rPr>
+    </w:lvl>
+    <w:lvl w:ilvl="2">
+      <w:start w:val="1"/>
+      <w:numFmt w:val="lowerRoman"/>
+      <w:lvlText w:val="%3)"/>
+      <w:lvlJc w:val="right"/>
+      <w:pPr>
+        <w:ind w:left="2160" w:hanging="360"/>
+      </w:pPr>
+      <w:rPr>
+        <w:u w:val="none"/>
+      </w:rPr>
+    </w:lvl>
+    <w:lvl w:ilvl="3">
+      <w:start w:val="1"/>
+      <w:numFmt w:val="decimal"/>
+      <w:lvlText w:val="(%4)"/>
+      <w:lvlJc w:val="left"/>
+      <w:pPr>
+        <w:ind w:left="2880" w:hanging="360"/>
+      </w:pPr>
+      <w:rPr>
+        <w:u w:val="none"/>
+      </w:rPr>
+    </w:lvl>
+    <w:lvl w:ilvl="4">
+      <w:start w:val="1"/>
+      <w:numFmt w:val="lowerLetter"/>
+      <w:lvlText w:val="(%5)"/>
+      <w:lvlJc w:val="left"/>
+      <w:pPr>
+        <w:ind w:left="3600" w:hanging="360"/>
+      </w:pPr>
+      <w:rPr>
+        <w:u w:val="none"/>
+      </w:rPr>
+    </w:lvl>
+    <w:lvl w:ilvl="5">
+      <w:start w:val="1"/>
+      <w:numFmt w:val="lowerRoman"/>
+      <w:lvlText w:val="(%6)"/>
+      <w:lvlJc w:val="right"/>
+      <w:pPr>
+        <w:ind w:left="4320" w:hanging="360"/>
+      </w:pPr>
+      <w:rPr>
+        <w:u w:val="none"/>
+      </w:rPr>
+    </w:lvl>
+    <w:lvl w:ilvl="6">
+      <w:start w:val="1"/>
+      <w:numFmt w:val="decimal"/>
+      <w:lvlText w:val="%7."/>
+      <w:lvlJc w:val="left"/>
+      <w:pPr>
+        <w:ind w:left="5040" w:hanging="360"/>
+      </w:pPr>
+      <w:rPr>
+        <w:u w:val="none"/>
+      </w:rPr>
+    </w:lvl>
+    <w:lvl w:ilvl="7">
+      <w:start w:val="1"/>
+      <w:numFmt w:val="lowerLetter"/>
+      <w:lvlText w:val="%8."/>
+      <w:lvlJc w:val="left"/>
+      <w:pPr>
+        <w:ind w:left="5760" w:hanging="360"/>
+      </w:pPr>
+      <w:rPr>
+        <w:u w:val="none"/>
+      </w:rPr>
+    </w:lvl>
+    <w:lvl w:ilvl="8">
+      <w:start w:val="1"/>
+      <w:numFmt w:val="lowerRoman"/>
+      <w:lvlText w:val="%9."/>
+      <w:lvlJc w:val="right"/>
+      <w:pPr>
+        <w:ind w:left="6480" w:hanging="360"/>
+      </w:pPr>
+      <w:rPr>
+        <w:u w:val="none"/>
+      </w:rPr>
+    </w:lvl>
+  </w:abstractNum>
+  <w:abstractNum w:abstractNumId="7">
     <w:lvl w:ilvl="0">
       <w:start w:val="1"/>
       <w:numFmt w:val="decimal"/>
@@ -7080,6 +8634,9 @@
   </w:num>
   <w:num w:numId="6">
     <w:abstractNumId w:val="6"/>
+  </w:num>
+  <w:num w:numId="7">
+    <w:abstractNumId w:val="7"/>
   </w:num>
 </w:numbering>
 </file>
@@ -7303,6 +8860,19 @@
     </w:tblPr>
   </w:style>
   <w:style w:type="table" w:styleId="Table6">
+    <w:basedOn w:val="TableNormal"/>
+    <w:tblPr>
+      <w:tblStyleRowBandSize w:val="1"/>
+      <w:tblStyleColBandSize w:val="1"/>
+      <w:tblCellMar>
+        <w:top w:w="100.0" w:type="dxa"/>
+        <w:left w:w="100.0" w:type="dxa"/>
+        <w:bottom w:w="100.0" w:type="dxa"/>
+        <w:right w:w="100.0" w:type="dxa"/>
+      </w:tblCellMar>
+    </w:tblPr>
+  </w:style>
+  <w:style w:type="table" w:styleId="Table7">
     <w:basedOn w:val="TableNormal"/>
     <w:tblPr>
       <w:tblStyleRowBandSize w:val="1"/>

</xml_diff>